<commit_message>
2025.1.9 修改spec & 添加图片
</commit_message>
<xml_diff>
--- a/超标量处理器设计SPEC.docx
+++ b/超标量处理器设计SPEC.docx
@@ -1,6 +1,6 @@
 
 <file path=word/document.xml><?xml version="1.0" encoding="utf-8"?>
-<w:document xmlns:wpc="http://schemas.microsoft.com/office/word/2010/wordprocessingCanvas" xmlns:cx="http://schemas.microsoft.com/office/drawing/2014/chartex" xmlns:cx1="http://schemas.microsoft.com/office/drawing/2015/9/8/chartex" xmlns:cx2="http://schemas.microsoft.com/office/drawing/2015/10/21/chartex" xmlns:cx3="http://schemas.microsoft.com/office/drawing/2016/5/9/chartex" xmlns:cx4="http://schemas.microsoft.com/office/drawing/2016/5/10/chartex" xmlns:cx5="http://schemas.microsoft.com/office/drawing/2016/5/11/chartex" xmlns:cx6="http://schemas.microsoft.com/office/drawing/2016/5/12/chartex" xmlns:cx7="http://schemas.microsoft.com/office/drawing/2016/5/13/chartex" xmlns:cx8="http://schemas.microsoft.com/office/drawing/2016/5/14/chartex" xmlns:mc="http://schemas.openxmlformats.org/markup-compatibility/2006" xmlns:aink="http://schemas.microsoft.com/office/drawing/2016/ink" xmlns:am3d="http://schemas.microsoft.com/office/drawing/2017/model3d" xmlns:o="urn:schemas-microsoft-com:office:office" xmlns:oel="http://schemas.microsoft.com/office/2019/extlst" xmlns:r="http://schemas.openxmlformats.org/officeDocument/2006/relationships" xmlns:m="http://schemas.openxmlformats.org/officeDocument/2006/math" xmlns:v="urn:schemas-microsoft-com:vml" xmlns:wp14="http://schemas.microsoft.com/office/word/2010/wordprocessingDrawing" xmlns:wp="http://schemas.openxmlformats.org/drawingml/2006/wordprocessingDrawing" xmlns:w10="urn:schemas-microsoft-com:office:word" xmlns:w="http://schemas.openxmlformats.org/wordprocessingml/2006/main" xmlns:w14="http://schemas.microsoft.com/office/word/2010/wordml" xmlns:w15="http://schemas.microsoft.com/office/word/2012/wordml" xmlns:w16cex="http://schemas.microsoft.com/office/word/2018/wordml/cex" xmlns:w16cid="http://schemas.microsoft.com/office/word/2016/wordml/cid" xmlns:w16="http://schemas.microsoft.com/office/word/2018/wordml" xmlns:w16du="http://schemas.microsoft.com/office/word/2023/wordml/word16du" xmlns:w16sdtdh="http://schemas.microsoft.com/office/word/2020/wordml/sdtdatahash" xmlns:w16se="http://schemas.microsoft.com/office/word/2015/wordml/symex" xmlns:wpg="http://schemas.microsoft.com/office/word/2010/wordprocessingGroup" xmlns:wpi="http://schemas.microsoft.com/office/word/2010/wordprocessingInk" xmlns:wne="http://schemas.microsoft.com/office/word/2006/wordml" xmlns:wps="http://schemas.microsoft.com/office/word/2010/wordprocessingShape" mc:Ignorable="w14 w15 w16se w16cid w16 w16cex w16sdtdh w16du wp14">
+<w:document xmlns:wpc="http://schemas.microsoft.com/office/word/2010/wordprocessingCanvas" xmlns:cx="http://schemas.microsoft.com/office/drawing/2014/chartex" xmlns:cx1="http://schemas.microsoft.com/office/drawing/2015/9/8/chartex" xmlns:cx2="http://schemas.microsoft.com/office/drawing/2015/10/21/chartex" xmlns:cx3="http://schemas.microsoft.com/office/drawing/2016/5/9/chartex" xmlns:cx4="http://schemas.microsoft.com/office/drawing/2016/5/10/chartex" xmlns:cx5="http://schemas.microsoft.com/office/drawing/2016/5/11/chartex" xmlns:cx6="http://schemas.microsoft.com/office/drawing/2016/5/12/chartex" xmlns:cx7="http://schemas.microsoft.com/office/drawing/2016/5/13/chartex" xmlns:cx8="http://schemas.microsoft.com/office/drawing/2016/5/14/chartex" xmlns:mc="http://schemas.openxmlformats.org/markup-compatibility/2006" xmlns:aink="http://schemas.microsoft.com/office/drawing/2016/ink" xmlns:am3d="http://schemas.microsoft.com/office/drawing/2017/model3d" xmlns:o="urn:schemas-microsoft-com:office:office" xmlns:oel="http://schemas.microsoft.com/office/2019/extlst" xmlns:r="http://schemas.openxmlformats.org/officeDocument/2006/relationships" xmlns:m="http://schemas.openxmlformats.org/officeDocument/2006/math" xmlns:v="urn:schemas-microsoft-com:vml" xmlns:wp14="http://schemas.microsoft.com/office/word/2010/wordprocessingDrawing" xmlns:wp="http://schemas.openxmlformats.org/drawingml/2006/wordprocessingDrawing" xmlns:w10="urn:schemas-microsoft-com:office:word" xmlns:w="http://schemas.openxmlformats.org/wordprocessingml/2006/main" xmlns:w14="http://schemas.microsoft.com/office/word/2010/wordml" xmlns:w15="http://schemas.microsoft.com/office/word/2012/wordml" xmlns:w16cex="http://schemas.microsoft.com/office/word/2018/wordml/cex" xmlns:w16cid="http://schemas.microsoft.com/office/word/2016/wordml/cid" xmlns:w16="http://schemas.microsoft.com/office/word/2018/wordml" xmlns:w16du="http://schemas.microsoft.com/office/word/2023/wordml/word16du" xmlns:w16sdtdh="http://schemas.microsoft.com/office/word/2020/wordml/sdtdatahash" xmlns:w16sdtfl="http://schemas.microsoft.com/office/word/2024/wordml/sdtformatlock" xmlns:w16se="http://schemas.microsoft.com/office/word/2015/wordml/symex" xmlns:wpg="http://schemas.microsoft.com/office/word/2010/wordprocessingGroup" xmlns:wpi="http://schemas.microsoft.com/office/word/2010/wordprocessingInk" xmlns:wne="http://schemas.microsoft.com/office/word/2006/wordml" xmlns:wps="http://schemas.microsoft.com/office/word/2010/wordprocessingShape" mc:Ignorable="w14 w15 w16se w16cid w16 w16cex w16sdtdh w16sdtfl w16du wp14">
   <w:body>
     <w:p>
       <w:pPr>
@@ -3977,13 +3977,7 @@
         <w:rPr>
           <w:rFonts w:hint="eastAsia"/>
         </w:rPr>
-        <w:t>不是四字对齐的，但是取指令的时候只会取出本次四字对齐中的相关指令。所以本次超标量处理中的分支预测就是基于这四字对齐的进行一次预测：</w:t>
-      </w:r>
-      <w:r>
-        <w:rPr>
-          <w:rFonts w:hint="eastAsia"/>
-        </w:rPr>
-        <w:t>我们预设</w:t>
+        <w:t>不是四字对齐的，但是取指令的时候只会取出本次四字对齐中的相关指令。所以本次超标量处理中的分支预测就是基于这四字对齐的进行一次预测：我们预设</w:t>
       </w:r>
       <w:r>
         <w:rPr>
@@ -3995,13 +3989,7 @@
         <w:rPr>
           <w:rFonts w:hint="eastAsia"/>
         </w:rPr>
-        <w:t>字中最多只有一条分支指令</w:t>
-      </w:r>
-      <w:r>
-        <w:rPr>
-          <w:rFonts w:hint="eastAsia"/>
-        </w:rPr>
-        <w:t>，这已经可以</w:t>
+        <w:t>字中最多只有一条分支指令，这已经可以</w:t>
       </w:r>
       <w:r>
         <w:rPr>
@@ -4031,21 +4019,12 @@
     <w:p>
       <w:pPr>
         <w:ind w:firstLine="480"/>
-        <w:rPr>
-          <w:rFonts w:hint="eastAsia"/>
-        </w:rPr>
       </w:pPr>
       <w:r>
         <w:rPr>
           <w:rFonts w:hint="eastAsia"/>
         </w:rPr>
-        <w:t>整体的预测格局是：</w:t>
-      </w:r>
-      <w:r>
-        <w:rPr>
-          <w:rFonts w:hint="eastAsia"/>
-        </w:rPr>
-        <w:t>预设</w:t>
+        <w:t>整体的预测格局是：预设</w:t>
       </w:r>
       <w:r>
         <w:rPr>
@@ -4057,13 +4036,7 @@
         <w:rPr>
           <w:rFonts w:hint="eastAsia"/>
         </w:rPr>
-        <w:t>字中最多只有一条分支指令</w:t>
-      </w:r>
-      <w:r>
-        <w:rPr>
-          <w:rFonts w:hint="eastAsia"/>
-        </w:rPr>
-        <w:t>，对其进行分支预测，</w:t>
+        <w:t>字中最多只有一条分支指令，对其进行分支预测，</w:t>
       </w:r>
       <w:r>
         <w:rPr>
@@ -4075,19 +4048,7 @@
         <w:rPr>
           <w:rFonts w:hint="eastAsia"/>
         </w:rPr>
-        <w:t>给出后</w:t>
-      </w:r>
-      <w:r>
-        <w:rPr>
-          <w:rFonts w:hint="eastAsia"/>
-        </w:rPr>
-        <w:t>根据历史预测得知是否跳转，</w:t>
-      </w:r>
-      <w:r>
-        <w:rPr>
-          <w:rFonts w:hint="eastAsia"/>
-        </w:rPr>
-        <w:t>根据</w:t>
+        <w:t>给出后根据历史预测得知是否跳转，根据</w:t>
       </w:r>
       <w:r>
         <w:rPr>
@@ -4517,9 +4478,6 @@
     <w:p>
       <w:pPr>
         <w:ind w:firstLine="480"/>
-        <w:rPr>
-          <w:rFonts w:hint="eastAsia"/>
-        </w:rPr>
       </w:pPr>
       <w:r>
         <w:rPr>
@@ -5344,9 +5302,6 @@
     <w:p>
       <w:pPr>
         <w:ind w:firstLine="480"/>
-        <w:rPr>
-          <w:rFonts w:hint="eastAsia"/>
-        </w:rPr>
       </w:pPr>
       <w:r>
         <w:rPr>
@@ -5452,13 +5407,7 @@
         <w:rPr>
           <w:rFonts w:hint="eastAsia"/>
         </w:rPr>
-        <w:t>指令相关的跳转。</w:t>
-      </w:r>
-      <w:r>
-        <w:rPr>
-          <w:rFonts w:hint="eastAsia"/>
-        </w:rPr>
-        <w:t>对于前者，</w:t>
+        <w:t>指令相关的跳转。对于前者，</w:t>
       </w:r>
       <w:r>
         <w:rPr>
@@ -5564,13 +5513,7 @@
         <w:rPr>
           <w:rFonts w:hint="eastAsia"/>
         </w:rPr>
-        <w:t>！</w:t>
-      </w:r>
-      <w:r>
-        <w:rPr>
-          <w:rFonts w:hint="eastAsia"/>
-        </w:rPr>
-        <w:t>他不需要指令真得执行，这里要想清楚。</w:t>
+        <w:t>！他不需要指令真得执行，这里要想清楚。</w:t>
       </w:r>
       <w:r>
         <w:rPr>
@@ -5689,9 +5632,6 @@
     <w:p>
       <w:pPr>
         <w:ind w:firstLine="480"/>
-        <w:rPr>
-          <w:rFonts w:hint="eastAsia"/>
-        </w:rPr>
       </w:pPr>
       <w:r>
         <w:rPr>
@@ -6003,6 +5943,44 @@
         <w:rPr>
           <w:rFonts w:hint="eastAsia"/>
         </w:rPr>
+        <w:t>指令解码环节做的事有四项：第一分析出这条指令是什么类型的指令，方便后续完成重命名后写入到发射队列中。第二分析运算指令进行的是哪种运算，方便向</w:t>
+      </w:r>
+      <w:r>
+        <w:rPr>
+          <w:rFonts w:hint="eastAsia"/>
+        </w:rPr>
+        <w:t>ALU</w:t>
+      </w:r>
+      <w:r>
+        <w:rPr>
+          <w:rFonts w:hint="eastAsia"/>
+        </w:rPr>
+        <w:t>提供操作码。第三指示出指令运算的源寄存器，目标寄存器，是否为立即数等。第四，对于直接跳转的分支指令，用于检查分支预测的地址是否正确，如果预测不正确的话就要立刻</w:t>
+      </w:r>
+      <w:r>
+        <w:rPr>
+          <w:rFonts w:hint="eastAsia"/>
+        </w:rPr>
+        <w:t>flush</w:t>
+      </w:r>
+      <w:r>
+        <w:rPr>
+          <w:rFonts w:hint="eastAsia"/>
+        </w:rPr>
+        <w:t>掉前方的错误环节，并从正确的地址开始取指令继续运行。</w:t>
+      </w:r>
+    </w:p>
+    <w:p>
+      <w:pPr>
+        <w:ind w:firstLine="480"/>
+        <w:rPr>
+          <w:rFonts w:hint="eastAsia"/>
+        </w:rPr>
+      </w:pPr>
+      <w:r>
+        <w:rPr>
+          <w:rFonts w:hint="eastAsia"/>
+        </w:rPr>
         <w:t>在解码单元前没有设计</w:t>
       </w:r>
       <w:r>
@@ -6015,13 +5993,19 @@
         <w:rPr>
           <w:rFonts w:hint="eastAsia"/>
         </w:rPr>
-        <w:t>，取出四条指令直接送往解码单元，对于乘法以及乘加这样的有两个目标寄存器的特殊指令，采取的策略</w:t>
-      </w:r>
-      <w:r>
-        <w:rPr>
-          <w:rFonts w:hint="eastAsia"/>
-        </w:rPr>
-        <w:t>是《超标量处理器设计》</w:t>
+        <w:t>，取出四条指令直接送往解码单元，对于乘法以及乘加这样的有两个目标寄存器的特殊指令，采取</w:t>
+      </w:r>
+      <w:r>
+        <w:rPr>
+          <w:rFonts w:hint="eastAsia"/>
+        </w:rPr>
+        <w:t>了一种特殊的策略，将整体重命名分为两个时序周期来完成，</w:t>
+      </w:r>
+      <w:r>
+        <w:rPr>
+          <w:rFonts w:hint="eastAsia"/>
+        </w:rPr>
+        <w:t>有些类似书中</w:t>
       </w:r>
       <w:r>
         <w:rPr>
@@ -6033,20 +6017,219 @@
         <w:rPr>
           <w:rFonts w:hint="eastAsia"/>
         </w:rPr>
-        <w:t>中图</w:t>
-      </w:r>
-      <w:r>
-        <w:rPr>
-          <w:rFonts w:hint="eastAsia"/>
-        </w:rPr>
-        <w:t>6.4</w:t>
-      </w:r>
-      <w:r>
-        <w:rPr>
-          <w:rFonts w:hint="eastAsia"/>
-        </w:rPr>
-        <w:t>的方法，暂停解码之前的流水线，等待两次解码完成。</w:t>
-      </w:r>
+        <w:t>介绍的方法一，只不过将缓存的位置由一个新的结构转换为重命名结果寄存器，也就是拓宽了重命名结果寄存器。正常情况下，重命名的结果会有四个寄存器</w:t>
+      </w:r>
+      <w:r>
+        <w:rPr>
+          <w:rFonts w:hint="eastAsia"/>
+        </w:rPr>
+        <w:t>idx</w:t>
+      </w:r>
+      <w:r>
+        <w:rPr>
+          <w:rFonts w:hint="eastAsia"/>
+        </w:rPr>
+        <w:t>，两个源寄存</w:t>
+      </w:r>
+      <w:r>
+        <w:rPr>
+          <w:rFonts w:hint="eastAsia"/>
+        </w:rPr>
+        <w:lastRenderedPageBreak/>
+        <w:t>器，目标寄存器的</w:t>
+      </w:r>
+      <w:r>
+        <w:rPr>
+          <w:rFonts w:hint="eastAsia"/>
+        </w:rPr>
+        <w:t>old_idx</w:t>
+      </w:r>
+      <w:r>
+        <w:rPr>
+          <w:rFonts w:hint="eastAsia"/>
+        </w:rPr>
+        <w:t>和</w:t>
+      </w:r>
+      <w:r>
+        <w:rPr>
+          <w:rFonts w:hint="eastAsia"/>
+        </w:rPr>
+        <w:t>new_idx</w:t>
+      </w:r>
+      <w:r>
+        <w:rPr>
+          <w:rFonts w:hint="eastAsia"/>
+        </w:rPr>
+        <w:t>，乘法以及乘加指令会使得多出一个目标寄存器，可以拓宽一下承载重命名结果的数据，拓宽了</w:t>
+      </w:r>
+      <w:r>
+        <w:rPr>
+          <w:rFonts w:hint="eastAsia"/>
+        </w:rPr>
+        <w:t>2x6bit=12bit</w:t>
+      </w:r>
+      <w:r>
+        <w:rPr>
+          <w:rFonts w:hint="eastAsia"/>
+        </w:rPr>
+        <w:t>，这</w:t>
+      </w:r>
+      <w:r>
+        <w:rPr>
+          <w:rFonts w:hint="eastAsia"/>
+        </w:rPr>
+        <w:t>12bit</w:t>
+      </w:r>
+      <w:r>
+        <w:rPr>
+          <w:rFonts w:hint="eastAsia"/>
+        </w:rPr>
+        <w:t>只有乘法指令、除法指令、乘加减指令可以使用。</w:t>
+      </w:r>
+      <w:r>
+        <w:rPr>
+          <w:rFonts w:hint="eastAsia"/>
+        </w:rPr>
+        <w:t>这里的拓宽还有一个好处是可以直接将两条</w:t>
+      </w:r>
+      <w:r>
+        <w:rPr>
+          <w:rFonts w:hint="eastAsia"/>
+        </w:rPr>
+        <w:t>decode</w:t>
+      </w:r>
+      <w:r>
+        <w:rPr>
+          <w:rFonts w:hint="eastAsia"/>
+        </w:rPr>
+        <w:t>出的指令直接作为一条指令</w:t>
+      </w:r>
+      <w:r>
+        <w:rPr>
+          <w:rFonts w:hint="eastAsia"/>
+        </w:rPr>
+        <w:t>写入到乘除法</w:t>
+      </w:r>
+      <w:r>
+        <w:rPr>
+          <w:rFonts w:hint="eastAsia"/>
+        </w:rPr>
+        <w:t>IQ</w:t>
+      </w:r>
+      <w:r>
+        <w:rPr>
+          <w:rFonts w:hint="eastAsia"/>
+        </w:rPr>
+        <w:t>中</w:t>
+      </w:r>
+      <w:r>
+        <w:rPr>
+          <w:rFonts w:hint="eastAsia"/>
+        </w:rPr>
+        <w:t>。</w:t>
+      </w:r>
+      <w:r>
+        <w:rPr>
+          <w:rFonts w:hint="eastAsia"/>
+        </w:rPr>
+        <w:t>除此之外，还需要将重命名结果写入到</w:t>
+      </w:r>
+      <w:r>
+        <w:rPr>
+          <w:rFonts w:hint="eastAsia"/>
+        </w:rPr>
+        <w:t>ROB</w:t>
+      </w:r>
+      <w:r>
+        <w:rPr>
+          <w:rFonts w:hint="eastAsia"/>
+        </w:rPr>
+        <w:t>中，</w:t>
+      </w:r>
+      <w:r>
+        <w:rPr>
+          <w:rFonts w:hint="eastAsia"/>
+        </w:rPr>
+        <w:t>这里也有一定的特殊处理</w:t>
+      </w:r>
+      <w:r>
+        <w:rPr>
+          <w:rFonts w:hint="eastAsia"/>
+        </w:rPr>
+        <w:t>。下文将会介绍。</w:t>
+      </w:r>
+    </w:p>
+    <w:p>
+      <w:pPr>
+        <w:ind w:firstLineChars="0" w:firstLine="0"/>
+      </w:pPr>
+    </w:p>
+    <w:p>
+      <w:pPr>
+        <w:ind w:firstLineChars="0" w:firstLine="0"/>
+        <w:jc w:val="center"/>
+      </w:pPr>
+      <w:r>
+        <w:rPr>
+          <w:noProof/>
+        </w:rPr>
+        <w:drawing>
+          <wp:inline distT="0" distB="0" distL="0" distR="0" wp14:anchorId="7336057C" wp14:editId="24E723EE">
+            <wp:extent cx="2844800" cy="2767738"/>
+            <wp:effectExtent l="0" t="0" r="0" b="0"/>
+            <wp:docPr id="1341880213" name="图片 1"/>
+            <wp:cNvGraphicFramePr>
+              <a:graphicFrameLocks xmlns:a="http://schemas.openxmlformats.org/drawingml/2006/main" noChangeAspect="1"/>
+            </wp:cNvGraphicFramePr>
+            <a:graphic xmlns:a="http://schemas.openxmlformats.org/drawingml/2006/main">
+              <a:graphicData uri="http://schemas.openxmlformats.org/drawingml/2006/picture">
+                <pic:pic xmlns:pic="http://schemas.openxmlformats.org/drawingml/2006/picture">
+                  <pic:nvPicPr>
+                    <pic:cNvPr id="0" name="Picture 1"/>
+                    <pic:cNvPicPr>
+                      <a:picLocks noChangeAspect="1" noChangeArrowheads="1"/>
+                    </pic:cNvPicPr>
+                  </pic:nvPicPr>
+                  <pic:blipFill>
+                    <a:blip r:embed="rId8" cstate="print">
+                      <a:extLst>
+                        <a:ext uri="{28A0092B-C50C-407E-A947-70E740481C1C}">
+                          <a14:useLocalDpi xmlns:a14="http://schemas.microsoft.com/office/drawing/2010/main" val="0"/>
+                        </a:ext>
+                      </a:extLst>
+                    </a:blip>
+                    <a:srcRect/>
+                    <a:stretch>
+                      <a:fillRect/>
+                    </a:stretch>
+                  </pic:blipFill>
+                  <pic:spPr bwMode="auto">
+                    <a:xfrm>
+                      <a:off x="0" y="0"/>
+                      <a:ext cx="2850682" cy="2773461"/>
+                    </a:xfrm>
+                    <a:prstGeom prst="rect">
+                      <a:avLst/>
+                    </a:prstGeom>
+                    <a:noFill/>
+                    <a:ln>
+                      <a:noFill/>
+                    </a:ln>
+                  </pic:spPr>
+                </pic:pic>
+              </a:graphicData>
+            </a:graphic>
+          </wp:inline>
+        </w:drawing>
+      </w:r>
+    </w:p>
+    <w:p>
+      <w:pPr>
+        <w:ind w:firstLineChars="0" w:firstLine="0"/>
+        <w:rPr>
+          <w:rFonts w:hint="eastAsia"/>
+        </w:rPr>
+      </w:pPr>
     </w:p>
     <w:p>
       <w:pPr>
@@ -6056,7 +6239,332 @@
         <w:rPr>
           <w:rFonts w:hint="eastAsia"/>
         </w:rPr>
-        <w:t>指令解码要做的事有两件：分析出源寄存器以及目标寄存器提供给重命名单元；保留指令中其他的重要信息，如执行什么操作，立即数是多少等等。</w:t>
+        <w:t>如果四条指令中包括了乘法指令、除法指令和乘加减法指令（即使只有一条），那么就需要两拍来完成整个解码工作，第一拍上述指令解码出前半段，第二拍解码出下半段，在第一拍的时候，需要解码阶段之前的流水线保持静止</w:t>
+      </w:r>
+      <w:r>
+        <w:rPr>
+          <w:rFonts w:hint="eastAsia"/>
+        </w:rPr>
+        <w:t>hold</w:t>
+      </w:r>
+      <w:r>
+        <w:rPr>
+          <w:rFonts w:hint="eastAsia"/>
+        </w:rPr>
+        <w:t>住。这样做的好处是，四条指令中不论有几条这样有两个目标寄存器的特殊指令，整体都只需要两个时钟周期就可完成重命名。</w:t>
+      </w:r>
+    </w:p>
+    <w:p>
+      <w:pPr>
+        <w:ind w:firstLine="480"/>
+      </w:pPr>
+      <w:r>
+        <w:rPr>
+          <w:rFonts w:hint="eastAsia"/>
+        </w:rPr>
+        <w:t>但实际上，完成了重命名还要考虑重命名写入到</w:t>
+      </w:r>
+      <w:r>
+        <w:rPr>
+          <w:rFonts w:hint="eastAsia"/>
+        </w:rPr>
+        <w:t>ROB</w:t>
+      </w:r>
+      <w:r>
+        <w:rPr>
+          <w:rFonts w:hint="eastAsia"/>
+        </w:rPr>
+        <w:t>的情况，</w:t>
+      </w:r>
+      <w:r>
+        <w:rPr>
+          <w:rFonts w:hint="eastAsia"/>
+        </w:rPr>
+        <w:t>ROB</w:t>
+      </w:r>
+      <w:r>
+        <w:rPr>
+          <w:rFonts w:hint="eastAsia"/>
+        </w:rPr>
+        <w:t>的空间较为宝贵，给</w:t>
+      </w:r>
+      <w:r>
+        <w:rPr>
+          <w:rFonts w:hint="eastAsia"/>
+        </w:rPr>
+        <w:t>ROB</w:t>
+      </w:r>
+      <w:r>
+        <w:rPr>
+          <w:rFonts w:hint="eastAsia"/>
+        </w:rPr>
+        <w:t>扩容来承担这多出的目标寄存器不值得，所以采用了延时来完成写入</w:t>
+      </w:r>
+      <w:r>
+        <w:rPr>
+          <w:rFonts w:hint="eastAsia"/>
+        </w:rPr>
+        <w:t>ROB</w:t>
+      </w:r>
+      <w:r>
+        <w:rPr>
+          <w:rFonts w:hint="eastAsia"/>
+        </w:rPr>
+        <w:t>的操作。上图的例子在</w:t>
+      </w:r>
+      <w:r>
+        <w:rPr>
+          <w:rFonts w:hint="eastAsia"/>
+        </w:rPr>
+        <w:t>hold</w:t>
+      </w:r>
+      <w:r>
+        <w:rPr>
+          <w:rFonts w:hint="eastAsia"/>
+        </w:rPr>
+        <w:t>一个</w:t>
+      </w:r>
+      <w:r>
+        <w:rPr>
+          <w:rFonts w:hint="eastAsia"/>
+        </w:rPr>
+        <w:t>cycle</w:t>
+      </w:r>
+      <w:r>
+        <w:rPr>
+          <w:rFonts w:hint="eastAsia"/>
+        </w:rPr>
+        <w:t>的基础上刚好可以完成写入</w:t>
+      </w:r>
+      <w:r>
+        <w:rPr>
+          <w:rFonts w:hint="eastAsia"/>
+        </w:rPr>
+        <w:t>ROB</w:t>
+      </w:r>
+      <w:r>
+        <w:rPr>
+          <w:rFonts w:hint="eastAsia"/>
+        </w:rPr>
+        <w:t>：</w:t>
+      </w:r>
+      <w:r>
+        <w:rPr>
+          <w:rFonts w:hint="eastAsia"/>
+        </w:rPr>
+        <w:t>first cycle</w:t>
+      </w:r>
+      <w:r>
+        <w:rPr>
+          <w:rFonts w:hint="eastAsia"/>
+        </w:rPr>
+        <w:t>结束到</w:t>
+      </w:r>
+      <w:r>
+        <w:rPr>
+          <w:rFonts w:hint="eastAsia"/>
+        </w:rPr>
+        <w:t>second cycle</w:t>
+      </w:r>
+      <w:r>
+        <w:rPr>
+          <w:rFonts w:hint="eastAsia"/>
+        </w:rPr>
+        <w:t>开始的上升沿可以用两个写端口完成</w:t>
+      </w:r>
+      <w:r>
+        <w:rPr>
+          <w:rFonts w:hint="eastAsia"/>
+        </w:rPr>
+        <w:t>NO.2 NO.3</w:t>
+      </w:r>
+      <w:r>
+        <w:rPr>
+          <w:rFonts w:hint="eastAsia"/>
+        </w:rPr>
+        <w:t>指令的</w:t>
+      </w:r>
+      <w:r>
+        <w:rPr>
+          <w:rFonts w:hint="eastAsia"/>
+        </w:rPr>
+        <w:t>ROB</w:t>
+      </w:r>
+      <w:r>
+        <w:rPr>
+          <w:rFonts w:hint="eastAsia"/>
+        </w:rPr>
+        <w:t>写入，</w:t>
+      </w:r>
+      <w:r>
+        <w:rPr>
+          <w:rFonts w:hint="eastAsia"/>
+        </w:rPr>
+        <w:t>second cycle</w:t>
+      </w:r>
+      <w:r>
+        <w:rPr>
+          <w:rFonts w:hint="eastAsia"/>
+        </w:rPr>
+        <w:t>结束时可以用四个写端口完成</w:t>
+      </w:r>
+      <w:r>
+        <w:rPr>
+          <w:rFonts w:hint="eastAsia"/>
+        </w:rPr>
+        <w:t>NO.1 NO.4</w:t>
+      </w:r>
+      <w:r>
+        <w:rPr>
+          <w:rFonts w:hint="eastAsia"/>
+        </w:rPr>
+        <w:t>指令的</w:t>
+      </w:r>
+      <w:r>
+        <w:rPr>
+          <w:rFonts w:hint="eastAsia"/>
+        </w:rPr>
+        <w:t>ROB</w:t>
+      </w:r>
+      <w:r>
+        <w:rPr>
+          <w:rFonts w:hint="eastAsia"/>
+        </w:rPr>
+        <w:t>写入。这种方法可以</w:t>
+      </w:r>
+      <w:r>
+        <w:rPr>
+          <w:rFonts w:hint="eastAsia"/>
+        </w:rPr>
+        <w:t>cover</w:t>
+      </w:r>
+      <w:r>
+        <w:rPr>
+          <w:rFonts w:hint="eastAsia"/>
+        </w:rPr>
+        <w:t>多数的情况。</w:t>
+      </w:r>
+    </w:p>
+    <w:p>
+      <w:pPr>
+        <w:ind w:firstLine="480"/>
+        <w:rPr>
+          <w:rFonts w:hint="eastAsia"/>
+        </w:rPr>
+      </w:pPr>
+      <w:r>
+        <w:rPr>
+          <w:rFonts w:hint="eastAsia"/>
+        </w:rPr>
+        <w:t>但当四条指令中包括</w:t>
+      </w:r>
+      <w:r>
+        <w:rPr>
+          <w:rFonts w:hint="eastAsia"/>
+        </w:rPr>
+        <w:t>3/4</w:t>
+      </w:r>
+      <w:r>
+        <w:rPr>
+          <w:rFonts w:hint="eastAsia"/>
+        </w:rPr>
+        <w:t>条多目标寄存器指令的时候，就需要再延时一个</w:t>
+      </w:r>
+      <w:r>
+        <w:rPr>
+          <w:rFonts w:hint="eastAsia"/>
+        </w:rPr>
+        <w:t>cycle</w:t>
+      </w:r>
+      <w:r>
+        <w:rPr>
+          <w:rFonts w:hint="eastAsia"/>
+        </w:rPr>
+        <w:t>来完成写入（因为只有</w:t>
+      </w:r>
+      <w:r>
+        <w:rPr>
+          <w:rFonts w:hint="eastAsia"/>
+        </w:rPr>
+        <w:t>ROB</w:t>
+      </w:r>
+      <w:r>
+        <w:rPr>
+          <w:rFonts w:hint="eastAsia"/>
+        </w:rPr>
+        <w:t>写入端口只有四个）。最坏的情况即四条指令都是多目标寄存器指令，完成从</w:t>
+      </w:r>
+      <w:r>
+        <w:rPr>
+          <w:rFonts w:hint="eastAsia"/>
+        </w:rPr>
+        <w:t>decode</w:t>
+      </w:r>
+      <w:r>
+        <w:rPr>
+          <w:rFonts w:hint="eastAsia"/>
+        </w:rPr>
+        <w:t>到</w:t>
+      </w:r>
+      <w:r>
+        <w:rPr>
+          <w:rFonts w:hint="eastAsia"/>
+        </w:rPr>
+        <w:t>dispatch</w:t>
+      </w:r>
+      <w:r>
+        <w:rPr>
+          <w:rFonts w:hint="eastAsia"/>
+        </w:rPr>
+        <w:t>需要</w:t>
+      </w:r>
+      <w:r>
+        <w:rPr>
+          <w:rFonts w:hint="eastAsia"/>
+        </w:rPr>
+        <w:t>hold</w:t>
+      </w:r>
+      <w:r>
+        <w:rPr>
+          <w:rFonts w:hint="eastAsia"/>
+        </w:rPr>
+        <w:t>住</w:t>
+      </w:r>
+      <w:r>
+        <w:rPr>
+          <w:rFonts w:hint="eastAsia"/>
+        </w:rPr>
+        <w:t>2</w:t>
+      </w:r>
+      <w:r>
+        <w:rPr>
+          <w:rFonts w:hint="eastAsia"/>
+        </w:rPr>
+        <w:t>个</w:t>
+      </w:r>
+      <w:r>
+        <w:rPr>
+          <w:rFonts w:hint="eastAsia"/>
+        </w:rPr>
+        <w:t>cycle</w:t>
+      </w:r>
+      <w:r>
+        <w:rPr>
+          <w:rFonts w:hint="eastAsia"/>
+        </w:rPr>
+        <w:t>，共计</w:t>
+      </w:r>
+      <w:r>
+        <w:rPr>
+          <w:rFonts w:hint="eastAsia"/>
+        </w:rPr>
+        <w:t>3cycle</w:t>
+      </w:r>
+      <w:r>
+        <w:rPr>
+          <w:rFonts w:hint="eastAsia"/>
+        </w:rPr>
+        <w:t>来完成整体操作。</w:t>
       </w:r>
     </w:p>
     <w:p>
@@ -6110,7 +6618,6 @@
         <w:rPr>
           <w:rFonts w:hint="eastAsia"/>
         </w:rPr>
-        <w:lastRenderedPageBreak/>
         <w:t>逻辑寄存器中，</w:t>
       </w:r>
       <w:r>
@@ -6229,6 +6736,7 @@
         <w:rPr>
           <w:rFonts w:hint="eastAsia"/>
         </w:rPr>
+        <w:lastRenderedPageBreak/>
         <w:t>整数寄存器和浮点寄存器的重命名相互独立，最极端的情况为：四条指令都为整数指令</w:t>
       </w:r>
       <w:r>
@@ -7153,7 +7661,6 @@
         <w:rPr>
           <w:rFonts w:hint="eastAsia"/>
         </w:rPr>
-        <w:lastRenderedPageBreak/>
         <w:t>非压缩式的</w:t>
       </w:r>
       <w:r>
@@ -7225,6 +7732,7 @@
         <w:rPr>
           <w:rFonts w:hint="eastAsia"/>
         </w:rPr>
+        <w:lastRenderedPageBreak/>
         <w:t>采用非数据捕捉形式，则需要在后方准备寄存器堆，由于需要访存的端口众多，准备对寄存器堆采用</w:t>
       </w:r>
       <w:r>
@@ -7927,134 +8435,140 @@
         <w:rPr>
           <w:rFonts w:hint="eastAsia"/>
         </w:rPr>
+        <w:t>对于旁路网络的实现，</w:t>
+      </w:r>
+      <w:r>
+        <w:rPr>
+          <w:rFonts w:hint="eastAsia"/>
+        </w:rPr>
+        <w:t>采用了</w:t>
+      </w:r>
+      <w:r>
+        <w:rPr>
+          <w:rFonts w:hint="eastAsia"/>
+        </w:rPr>
+        <w:t>cluster</w:t>
+      </w:r>
+      <w:r>
+        <w:rPr>
+          <w:rFonts w:hint="eastAsia"/>
+        </w:rPr>
+        <w:t>结构设计，参考书上</w:t>
+      </w:r>
+      <w:r>
+        <w:rPr>
+          <w:rFonts w:hint="eastAsia"/>
+        </w:rPr>
+        <w:t>page304</w:t>
+      </w:r>
+      <w:r>
+        <w:rPr>
+          <w:rFonts w:hint="eastAsia"/>
+        </w:rPr>
+        <w:t>中图</w:t>
+      </w:r>
+      <w:r>
+        <w:rPr>
+          <w:rFonts w:hint="eastAsia"/>
+        </w:rPr>
+        <w:t>9.40</w:t>
+      </w:r>
+      <w:r>
+        <w:rPr>
+          <w:rFonts w:hint="eastAsia"/>
+        </w:rPr>
+        <w:t>，本次设计中将</w:t>
+      </w:r>
+      <w:r>
+        <w:rPr>
+          <w:rFonts w:hint="eastAsia"/>
+        </w:rPr>
+        <w:t>FU</w:t>
+      </w:r>
+      <w:r>
+        <w:rPr>
+          <w:rFonts w:hint="eastAsia"/>
+        </w:rPr>
+        <w:t>拆分的较为细致，如果使用平常的</w:t>
+      </w:r>
+      <w:r>
+        <w:rPr>
+          <w:rFonts w:hint="eastAsia"/>
+        </w:rPr>
+        <w:t>bypass</w:t>
+      </w:r>
+      <w:r>
+        <w:rPr>
+          <w:rFonts w:hint="eastAsia"/>
+        </w:rPr>
+        <w:t>电路，那么跨</w:t>
+      </w:r>
+      <w:r>
+        <w:rPr>
+          <w:rFonts w:hint="eastAsia"/>
+        </w:rPr>
+        <w:t>FU</w:t>
+      </w:r>
+      <w:r>
+        <w:rPr>
+          <w:rFonts w:hint="eastAsia"/>
+        </w:rPr>
+        <w:t>的</w:t>
+      </w:r>
+      <w:r>
+        <w:rPr>
+          <w:rFonts w:hint="eastAsia"/>
+        </w:rPr>
+        <w:t>bypass</w:t>
+      </w:r>
+      <w:r>
+        <w:rPr>
+          <w:rFonts w:hint="eastAsia"/>
+        </w:rPr>
+        <w:t>电路压力将会非常大，加减法</w:t>
+      </w:r>
+      <w:r>
+        <w:rPr>
+          <w:rFonts w:hint="eastAsia"/>
+        </w:rPr>
+        <w:t>FU</w:t>
+      </w:r>
+      <w:r>
+        <w:rPr>
+          <w:rFonts w:hint="eastAsia"/>
+        </w:rPr>
+        <w:t>、逻辑运算与移位</w:t>
+      </w:r>
+      <w:r>
+        <w:rPr>
+          <w:rFonts w:hint="eastAsia"/>
+        </w:rPr>
+        <w:t>FU</w:t>
+      </w:r>
+      <w:r>
+        <w:rPr>
+          <w:rFonts w:hint="eastAsia"/>
+        </w:rPr>
+        <w:t>、乘除法</w:t>
+      </w:r>
+      <w:r>
+        <w:rPr>
+          <w:rFonts w:hint="eastAsia"/>
+        </w:rPr>
+        <w:t>FU</w:t>
+      </w:r>
+      <w:r>
+        <w:rPr>
+          <w:rFonts w:hint="eastAsia"/>
+        </w:rPr>
+        <w:t>中的</w:t>
+      </w:r>
+      <w:r>
+        <w:rPr>
+          <w:rFonts w:hint="eastAsia"/>
+        </w:rPr>
         <w:lastRenderedPageBreak/>
-        <w:t>对于旁路网络的实现，</w:t>
-      </w:r>
-      <w:r>
-        <w:rPr>
-          <w:rFonts w:hint="eastAsia"/>
-        </w:rPr>
-        <w:t>采用了</w:t>
-      </w:r>
-      <w:r>
-        <w:rPr>
-          <w:rFonts w:hint="eastAsia"/>
-        </w:rPr>
-        <w:t>cluster</w:t>
-      </w:r>
-      <w:r>
-        <w:rPr>
-          <w:rFonts w:hint="eastAsia"/>
-        </w:rPr>
-        <w:t>结构设计，参考书上</w:t>
-      </w:r>
-      <w:r>
-        <w:rPr>
-          <w:rFonts w:hint="eastAsia"/>
-        </w:rPr>
-        <w:t>page304</w:t>
-      </w:r>
-      <w:r>
-        <w:rPr>
-          <w:rFonts w:hint="eastAsia"/>
-        </w:rPr>
-        <w:t>中图</w:t>
-      </w:r>
-      <w:r>
-        <w:rPr>
-          <w:rFonts w:hint="eastAsia"/>
-        </w:rPr>
-        <w:t>9.40</w:t>
-      </w:r>
-      <w:r>
-        <w:rPr>
-          <w:rFonts w:hint="eastAsia"/>
-        </w:rPr>
-        <w:t>，本次设计中将</w:t>
-      </w:r>
-      <w:r>
-        <w:rPr>
-          <w:rFonts w:hint="eastAsia"/>
-        </w:rPr>
-        <w:t>FU</w:t>
-      </w:r>
-      <w:r>
-        <w:rPr>
-          <w:rFonts w:hint="eastAsia"/>
-        </w:rPr>
-        <w:t>拆分的较为细致，如果使用平常的</w:t>
-      </w:r>
-      <w:r>
-        <w:rPr>
-          <w:rFonts w:hint="eastAsia"/>
-        </w:rPr>
-        <w:t>bypass</w:t>
-      </w:r>
-      <w:r>
-        <w:rPr>
-          <w:rFonts w:hint="eastAsia"/>
-        </w:rPr>
-        <w:t>电路，那么跨</w:t>
-      </w:r>
-      <w:r>
-        <w:rPr>
-          <w:rFonts w:hint="eastAsia"/>
-        </w:rPr>
-        <w:t>FU</w:t>
-      </w:r>
-      <w:r>
-        <w:rPr>
-          <w:rFonts w:hint="eastAsia"/>
-        </w:rPr>
-        <w:t>的</w:t>
-      </w:r>
-      <w:r>
-        <w:rPr>
-          <w:rFonts w:hint="eastAsia"/>
-        </w:rPr>
-        <w:t>bypass</w:t>
-      </w:r>
-      <w:r>
-        <w:rPr>
-          <w:rFonts w:hint="eastAsia"/>
-        </w:rPr>
-        <w:t>电路压力将会非常大，加减法</w:t>
-      </w:r>
-      <w:r>
-        <w:rPr>
-          <w:rFonts w:hint="eastAsia"/>
-        </w:rPr>
-        <w:t>FU</w:t>
-      </w:r>
-      <w:r>
-        <w:rPr>
-          <w:rFonts w:hint="eastAsia"/>
-        </w:rPr>
-        <w:t>、逻辑运算与移位</w:t>
-      </w:r>
-      <w:r>
-        <w:rPr>
-          <w:rFonts w:hint="eastAsia"/>
-        </w:rPr>
-        <w:t>FU</w:t>
-      </w:r>
-      <w:r>
-        <w:rPr>
-          <w:rFonts w:hint="eastAsia"/>
-        </w:rPr>
-        <w:t>、乘除法</w:t>
-      </w:r>
-      <w:r>
-        <w:rPr>
-          <w:rFonts w:hint="eastAsia"/>
-        </w:rPr>
-        <w:t>FU</w:t>
-      </w:r>
-      <w:r>
-        <w:rPr>
-          <w:rFonts w:hint="eastAsia"/>
-        </w:rPr>
-        <w:t>中的乘法都要提供</w:t>
+        <w:t>乘法都要提供</w:t>
       </w:r>
       <w:r>
         <w:rPr>
@@ -9027,7 +9541,7 @@
 </file>
 
 <file path=word/numbering.xml><?xml version="1.0" encoding="utf-8"?>
-<w:numbering xmlns:wpc="http://schemas.microsoft.com/office/word/2010/wordprocessingCanvas" xmlns:cx="http://schemas.microsoft.com/office/drawing/2014/chartex" xmlns:cx1="http://schemas.microsoft.com/office/drawing/2015/9/8/chartex" xmlns:cx2="http://schemas.microsoft.com/office/drawing/2015/10/21/chartex" xmlns:cx3="http://schemas.microsoft.com/office/drawing/2016/5/9/chartex" xmlns:cx4="http://schemas.microsoft.com/office/drawing/2016/5/10/chartex" xmlns:cx5="http://schemas.microsoft.com/office/drawing/2016/5/11/chartex" xmlns:cx6="http://schemas.microsoft.com/office/drawing/2016/5/12/chartex" xmlns:cx7="http://schemas.microsoft.com/office/drawing/2016/5/13/chartex" xmlns:cx8="http://schemas.microsoft.com/office/drawing/2016/5/14/chartex" xmlns:mc="http://schemas.openxmlformats.org/markup-compatibility/2006" xmlns:aink="http://schemas.microsoft.com/office/drawing/2016/ink" xmlns:am3d="http://schemas.microsoft.com/office/drawing/2017/model3d" xmlns:o="urn:schemas-microsoft-com:office:office" xmlns:oel="http://schemas.microsoft.com/office/2019/extlst" xmlns:r="http://schemas.openxmlformats.org/officeDocument/2006/relationships" xmlns:m="http://schemas.openxmlformats.org/officeDocument/2006/math" xmlns:v="urn:schemas-microsoft-com:vml" xmlns:wp14="http://schemas.microsoft.com/office/word/2010/wordprocessingDrawing" xmlns:wp="http://schemas.openxmlformats.org/drawingml/2006/wordprocessingDrawing" xmlns:w10="urn:schemas-microsoft-com:office:word" xmlns:w="http://schemas.openxmlformats.org/wordprocessingml/2006/main" xmlns:w14="http://schemas.microsoft.com/office/word/2010/wordml" xmlns:w15="http://schemas.microsoft.com/office/word/2012/wordml" xmlns:w16cex="http://schemas.microsoft.com/office/word/2018/wordml/cex" xmlns:w16cid="http://schemas.microsoft.com/office/word/2016/wordml/cid" xmlns:w16="http://schemas.microsoft.com/office/word/2018/wordml" xmlns:w16du="http://schemas.microsoft.com/office/word/2023/wordml/word16du" xmlns:w16sdtdh="http://schemas.microsoft.com/office/word/2020/wordml/sdtdatahash" xmlns:w16se="http://schemas.microsoft.com/office/word/2015/wordml/symex" xmlns:wpg="http://schemas.microsoft.com/office/word/2010/wordprocessingGroup" xmlns:wpi="http://schemas.microsoft.com/office/word/2010/wordprocessingInk" xmlns:wne="http://schemas.microsoft.com/office/word/2006/wordml" xmlns:wps="http://schemas.microsoft.com/office/word/2010/wordprocessingShape" mc:Ignorable="w14 w15 w16se w16cid w16 w16cex w16sdtdh w16du wp14">
+<w:numbering xmlns:wpc="http://schemas.microsoft.com/office/word/2010/wordprocessingCanvas" xmlns:cx="http://schemas.microsoft.com/office/drawing/2014/chartex" xmlns:cx1="http://schemas.microsoft.com/office/drawing/2015/9/8/chartex" xmlns:cx2="http://schemas.microsoft.com/office/drawing/2015/10/21/chartex" xmlns:cx3="http://schemas.microsoft.com/office/drawing/2016/5/9/chartex" xmlns:cx4="http://schemas.microsoft.com/office/drawing/2016/5/10/chartex" xmlns:cx5="http://schemas.microsoft.com/office/drawing/2016/5/11/chartex" xmlns:cx6="http://schemas.microsoft.com/office/drawing/2016/5/12/chartex" xmlns:cx7="http://schemas.microsoft.com/office/drawing/2016/5/13/chartex" xmlns:cx8="http://schemas.microsoft.com/office/drawing/2016/5/14/chartex" xmlns:mc="http://schemas.openxmlformats.org/markup-compatibility/2006" xmlns:aink="http://schemas.microsoft.com/office/drawing/2016/ink" xmlns:am3d="http://schemas.microsoft.com/office/drawing/2017/model3d" xmlns:o="urn:schemas-microsoft-com:office:office" xmlns:oel="http://schemas.microsoft.com/office/2019/extlst" xmlns:r="http://schemas.openxmlformats.org/officeDocument/2006/relationships" xmlns:m="http://schemas.openxmlformats.org/officeDocument/2006/math" xmlns:v="urn:schemas-microsoft-com:vml" xmlns:wp14="http://schemas.microsoft.com/office/word/2010/wordprocessingDrawing" xmlns:wp="http://schemas.openxmlformats.org/drawingml/2006/wordprocessingDrawing" xmlns:w10="urn:schemas-microsoft-com:office:word" xmlns:w="http://schemas.openxmlformats.org/wordprocessingml/2006/main" xmlns:w14="http://schemas.microsoft.com/office/word/2010/wordml" xmlns:w15="http://schemas.microsoft.com/office/word/2012/wordml" xmlns:w16cex="http://schemas.microsoft.com/office/word/2018/wordml/cex" xmlns:w16cid="http://schemas.microsoft.com/office/word/2016/wordml/cid" xmlns:w16="http://schemas.microsoft.com/office/word/2018/wordml" xmlns:w16du="http://schemas.microsoft.com/office/word/2023/wordml/word16du" xmlns:w16sdtdh="http://schemas.microsoft.com/office/word/2020/wordml/sdtdatahash" xmlns:w16sdtfl="http://schemas.microsoft.com/office/word/2024/wordml/sdtformatlock" xmlns:w16se="http://schemas.microsoft.com/office/word/2015/wordml/symex" xmlns:wpg="http://schemas.microsoft.com/office/word/2010/wordprocessingGroup" xmlns:wpi="http://schemas.microsoft.com/office/word/2010/wordprocessingInk" xmlns:wne="http://schemas.microsoft.com/office/word/2006/wordml" xmlns:wps="http://schemas.microsoft.com/office/word/2010/wordprocessingShape" mc:Ignorable="w14 w15 w16se w16cid w16 w16cex w16sdtdh w16sdtfl w16du wp14">
   <w:abstractNum w:abstractNumId="0" w15:restartNumberingAfterBreak="0">
     <w:nsid w:val="4CE10937"/>
     <w:multiLevelType w:val="multilevel"/>
@@ -9156,7 +9670,7 @@
 </file>
 
 <file path=word/styles.xml><?xml version="1.0" encoding="utf-8"?>
-<w:styles xmlns:mc="http://schemas.openxmlformats.org/markup-compatibility/2006" xmlns:r="http://schemas.openxmlformats.org/officeDocument/2006/relationships" xmlns:w="http://schemas.openxmlformats.org/wordprocessingml/2006/main" xmlns:w14="http://schemas.microsoft.com/office/word/2010/wordml" xmlns:w15="http://schemas.microsoft.com/office/word/2012/wordml" xmlns:w16cex="http://schemas.microsoft.com/office/word/2018/wordml/cex" xmlns:w16cid="http://schemas.microsoft.com/office/word/2016/wordml/cid" xmlns:w16="http://schemas.microsoft.com/office/word/2018/wordml" xmlns:w16du="http://schemas.microsoft.com/office/word/2023/wordml/word16du" xmlns:w16sdtdh="http://schemas.microsoft.com/office/word/2020/wordml/sdtdatahash" xmlns:w16se="http://schemas.microsoft.com/office/word/2015/wordml/symex" mc:Ignorable="w14 w15 w16se w16cid w16 w16cex w16sdtdh w16du">
+<w:styles xmlns:mc="http://schemas.openxmlformats.org/markup-compatibility/2006" xmlns:r="http://schemas.openxmlformats.org/officeDocument/2006/relationships" xmlns:w="http://schemas.openxmlformats.org/wordprocessingml/2006/main" xmlns:w14="http://schemas.microsoft.com/office/word/2010/wordml" xmlns:w15="http://schemas.microsoft.com/office/word/2012/wordml" xmlns:w16cex="http://schemas.microsoft.com/office/word/2018/wordml/cex" xmlns:w16cid="http://schemas.microsoft.com/office/word/2016/wordml/cid" xmlns:w16="http://schemas.microsoft.com/office/word/2018/wordml" xmlns:w16du="http://schemas.microsoft.com/office/word/2023/wordml/word16du" xmlns:w16sdtdh="http://schemas.microsoft.com/office/word/2020/wordml/sdtdatahash" xmlns:w16sdtfl="http://schemas.microsoft.com/office/word/2024/wordml/sdtformatlock" xmlns:w16se="http://schemas.microsoft.com/office/word/2015/wordml/symex" mc:Ignorable="w14 w15 w16se w16cid w16 w16cex w16sdtdh w16sdtfl w16du">
   <w:docDefaults>
     <w:rPrDefault>
       <w:rPr>

</xml_diff>